<commit_message>
Included push pull and add origin commands
</commit_message>
<xml_diff>
--- a/cheat sheet.docx
+++ b/cheat sheet.docx
@@ -444,20 +444,7 @@
           <w:szCs w:val="24"/>
           <w:lang w:val="en-US"/>
         </w:rPr>
-        <w:t>S</w:t>
-      </w:r>
-      <w:r>
-        <w:rPr>
-          <w:rFonts w:ascii="Nirmala UI" w:hAnsi="Nirmala UI" w:cs="Nirmala UI"/>
-          <w:b/>
-          <w:bCs/>
-          <w:i/>
-          <w:iCs/>
-          <w:sz w:val="24"/>
-          <w:szCs w:val="24"/>
-          <w:lang w:val="en-US"/>
-        </w:rPr>
-        <w:t>tart git empty repository</w:t>
+        <w:t>Start git empty repository</w:t>
       </w:r>
     </w:p>
     <w:p>
@@ -532,20 +519,7 @@
           <w:szCs w:val="24"/>
           <w:lang w:val="en-US"/>
         </w:rPr>
-        <w:t xml:space="preserve">Get </w:t>
-      </w:r>
-      <w:r>
-        <w:rPr>
-          <w:rFonts w:ascii="Nirmala UI" w:hAnsi="Nirmala UI" w:cs="Nirmala UI"/>
-          <w:b/>
-          <w:bCs/>
-          <w:i/>
-          <w:iCs/>
-          <w:sz w:val="24"/>
-          <w:szCs w:val="24"/>
-          <w:lang w:val="en-US"/>
-        </w:rPr>
-        <w:t>status of files</w:t>
+        <w:t>Get status of files</w:t>
       </w:r>
     </w:p>
     <w:p>
@@ -565,14 +539,7 @@
           <w:rFonts w:ascii="Nirmala UI" w:hAnsi="Nirmala UI" w:cs="Nirmala UI"/>
           <w:lang w:val="en-US"/>
         </w:rPr>
-        <w:t xml:space="preserve">git </w:t>
-      </w:r>
-      <w:r>
-        <w:rPr>
-          <w:rFonts w:ascii="Nirmala UI" w:hAnsi="Nirmala UI" w:cs="Nirmala UI"/>
-          <w:lang w:val="en-US"/>
-        </w:rPr>
-        <w:t>status</w:t>
+        <w:t>git status</w:t>
       </w:r>
     </w:p>
     <w:p>
@@ -966,14 +933,7 @@
           <w:rFonts w:ascii="Nirmala UI" w:hAnsi="Nirmala UI" w:cs="Nirmala UI"/>
           <w:lang w:val="en-US"/>
         </w:rPr>
-        <w:t xml:space="preserve">git </w:t>
-      </w:r>
-      <w:r>
-        <w:rPr>
-          <w:rFonts w:ascii="Nirmala UI" w:hAnsi="Nirmala UI" w:cs="Nirmala UI"/>
-          <w:lang w:val="en-US"/>
-        </w:rPr>
-        <w:t>commit -</w:t>
+        <w:t>git commit -</w:t>
       </w:r>
       <w:proofErr w:type="gramStart"/>
       <w:r>
@@ -1482,33 +1442,7 @@
           <w:szCs w:val="24"/>
           <w:lang w:val="en-US"/>
         </w:rPr>
-        <w:t xml:space="preserve">Get </w:t>
-      </w:r>
-      <w:r>
-        <w:rPr>
-          <w:rFonts w:ascii="Nirmala UI" w:hAnsi="Nirmala UI" w:cs="Nirmala UI"/>
-          <w:b/>
-          <w:bCs/>
-          <w:i/>
-          <w:iCs/>
-          <w:sz w:val="24"/>
-          <w:szCs w:val="24"/>
-          <w:lang w:val="en-US"/>
-        </w:rPr>
-        <w:t xml:space="preserve">filtered </w:t>
-      </w:r>
-      <w:r>
-        <w:rPr>
-          <w:rFonts w:ascii="Nirmala UI" w:hAnsi="Nirmala UI" w:cs="Nirmala UI"/>
-          <w:b/>
-          <w:bCs/>
-          <w:i/>
-          <w:iCs/>
-          <w:sz w:val="24"/>
-          <w:szCs w:val="24"/>
-          <w:lang w:val="en-US"/>
-        </w:rPr>
-        <w:t>commits information</w:t>
+        <w:t>Get filtered commits information</w:t>
       </w:r>
     </w:p>
     <w:p>
@@ -1531,14 +1465,7 @@
           <w:rFonts w:ascii="Nirmala UI" w:hAnsi="Nirmala UI" w:cs="Nirmala UI"/>
           <w:lang w:val="en-US"/>
         </w:rPr>
-        <w:t>git log</w:t>
-      </w:r>
-      <w:r>
-        <w:rPr>
-          <w:rFonts w:ascii="Nirmala UI" w:hAnsi="Nirmala UI" w:cs="Nirmala UI"/>
-          <w:lang w:val="en-US"/>
-        </w:rPr>
-        <w:t xml:space="preserve"> -p –[</w:t>
+        <w:t>git log -p –[</w:t>
       </w:r>
       <w:proofErr w:type="gramStart"/>
       <w:r>
@@ -2429,27 +2356,7 @@
           <w:i/>
           <w:iCs/>
         </w:rPr>
-        <w:t>Here in git short status command you will get output like</w:t>
-      </w:r>
-      <w:r>
-        <w:rPr>
-          <w:rFonts w:ascii="Nirmala UI" w:hAnsi="Nirmala UI" w:cs="Nirmala UI"/>
-          <w:b/>
-          <w:bCs/>
-          <w:i/>
-          <w:iCs/>
-        </w:rPr>
-        <w:t xml:space="preserve"> above</w:t>
-      </w:r>
-      <w:r>
-        <w:rPr>
-          <w:rFonts w:ascii="Nirmala UI" w:hAnsi="Nirmala UI" w:cs="Nirmala UI"/>
-          <w:b/>
-          <w:bCs/>
-          <w:i/>
-          <w:iCs/>
-        </w:rPr>
-        <w:t>.</w:t>
+        <w:t>Here in git short status command you will get output like above.</w:t>
       </w:r>
     </w:p>
     <w:p>
@@ -3550,19 +3457,7 @@
         <w:rPr>
           <w:rFonts w:ascii="Nirmala UI" w:hAnsi="Nirmala UI" w:cs="Nirmala UI"/>
         </w:rPr>
-        <w:t>checkout</w:t>
-      </w:r>
-      <w:r>
-        <w:rPr>
-          <w:rFonts w:ascii="Nirmala UI" w:hAnsi="Nirmala UI" w:cs="Nirmala UI"/>
-        </w:rPr>
-        <w:t xml:space="preserve"> </w:t>
-      </w:r>
-      <w:r>
-        <w:rPr>
-          <w:rFonts w:ascii="Nirmala UI" w:hAnsi="Nirmala UI" w:cs="Nirmala UI"/>
-        </w:rPr>
-        <w:t>master</w:t>
+        <w:t>checkout master</w:t>
       </w:r>
     </w:p>
     <w:p>
@@ -3816,12 +3711,418 @@
     <w:p>
       <w:pPr>
         <w:pStyle w:val="ListParagraph"/>
+        <w:numPr>
+          <w:ilvl w:val="2"/>
+          <w:numId w:val="4"/>
+        </w:numPr>
+        <w:rPr>
+          <w:rFonts w:ascii="Nirmala UI" w:hAnsi="Nirmala UI" w:cs="Nirmala UI"/>
+          <w:b/>
+          <w:bCs/>
+          <w:i/>
+          <w:iCs/>
+          <w:sz w:val="24"/>
+          <w:szCs w:val="24"/>
+          <w:lang w:val="en-US"/>
+        </w:rPr>
+      </w:pPr>
+      <w:r>
+        <w:rPr>
+          <w:rFonts w:ascii="Nirmala UI" w:hAnsi="Nirmala UI" w:cs="Nirmala UI"/>
+          <w:b/>
+          <w:bCs/>
+          <w:i/>
+          <w:iCs/>
+          <w:sz w:val="24"/>
+          <w:szCs w:val="24"/>
+          <w:lang w:val="en-US"/>
+        </w:rPr>
+        <w:t>Connect Remote and local git repository</w:t>
+      </w:r>
+    </w:p>
+    <w:p>
+      <w:pPr>
+        <w:pStyle w:val="ListParagraph"/>
+        <w:numPr>
+          <w:ilvl w:val="0"/>
+          <w:numId w:val="27"/>
+        </w:numPr>
+        <w:autoSpaceDE w:val="0"/>
+        <w:autoSpaceDN w:val="0"/>
+        <w:adjustRightInd w:val="0"/>
+        <w:spacing w:after="0" w:line="240" w:lineRule="auto"/>
+        <w:ind w:left="1440" w:hanging="360"/>
+        <w:rPr>
+          <w:rFonts w:ascii="Nirmala UI" w:hAnsi="Nirmala UI" w:cs="Nirmala UI"/>
+        </w:rPr>
+      </w:pPr>
+      <w:r>
+        <w:rPr>
+          <w:rFonts w:ascii="Nirmala UI" w:hAnsi="Nirmala UI" w:cs="Nirmala UI"/>
+        </w:rPr>
+        <w:t xml:space="preserve">git </w:t>
+      </w:r>
+      <w:r>
+        <w:rPr>
+          <w:rFonts w:ascii="Nirmala UI" w:hAnsi="Nirmala UI" w:cs="Nirmala UI"/>
+        </w:rPr>
+        <w:t xml:space="preserve">remote add origin </w:t>
+      </w:r>
+      <w:proofErr w:type="spellStart"/>
+      <w:r>
+        <w:rPr>
+          <w:rFonts w:ascii="Nirmala UI" w:hAnsi="Nirmala UI" w:cs="Nirmala UI"/>
+        </w:rPr>
+        <w:t>your_url_address</w:t>
+      </w:r>
+      <w:proofErr w:type="spellEnd"/>
+    </w:p>
+    <w:p>
+      <w:pPr>
+        <w:pStyle w:val="ListParagraph"/>
+        <w:autoSpaceDE w:val="0"/>
+        <w:autoSpaceDN w:val="0"/>
+        <w:adjustRightInd w:val="0"/>
+        <w:spacing w:after="0" w:line="240" w:lineRule="auto"/>
+        <w:ind w:left="1440"/>
+        <w:rPr>
+          <w:rFonts w:ascii="Nirmala UI" w:hAnsi="Nirmala UI" w:cs="Nirmala UI"/>
+          <w:i/>
+          <w:iCs/>
+        </w:rPr>
+      </w:pPr>
+      <w:r>
+        <w:rPr>
+          <w:rFonts w:ascii="Nirmala UI" w:hAnsi="Nirmala UI" w:cs="Nirmala UI"/>
+          <w:i/>
+          <w:iCs/>
+        </w:rPr>
+        <w:t xml:space="preserve">[ </w:t>
+      </w:r>
+      <w:r>
+        <w:rPr>
+          <w:rFonts w:ascii="Nirmala UI" w:hAnsi="Nirmala UI" w:cs="Nirmala UI"/>
+          <w:i/>
+          <w:iCs/>
+        </w:rPr>
+        <w:t xml:space="preserve">In the above code, </w:t>
+      </w:r>
+      <w:proofErr w:type="gramStart"/>
+      <w:r>
+        <w:rPr>
+          <w:rFonts w:ascii="Nirmala UI" w:hAnsi="Nirmala UI" w:cs="Nirmala UI"/>
+          <w:i/>
+          <w:iCs/>
+        </w:rPr>
+        <w:t>The</w:t>
+      </w:r>
+      <w:proofErr w:type="gramEnd"/>
+      <w:r>
+        <w:rPr>
+          <w:rFonts w:ascii="Nirmala UI" w:hAnsi="Nirmala UI" w:cs="Nirmala UI"/>
+          <w:i/>
+          <w:iCs/>
+        </w:rPr>
+        <w:t xml:space="preserve"> 'origin' is the remote name, and the remote URL is</w:t>
+      </w:r>
+      <w:r>
+        <w:rPr>
+          <w:rFonts w:ascii="Nirmala UI" w:hAnsi="Nirmala UI" w:cs="Nirmala UI"/>
+          <w:i/>
+          <w:iCs/>
+        </w:rPr>
+        <w:t xml:space="preserve"> </w:t>
+      </w:r>
+      <w:proofErr w:type="spellStart"/>
+      <w:r>
+        <w:rPr>
+          <w:rFonts w:ascii="Nirmala UI" w:hAnsi="Nirmala UI" w:cs="Nirmala UI"/>
+          <w:i/>
+          <w:iCs/>
+        </w:rPr>
+        <w:t>your_url_address</w:t>
+      </w:r>
+      <w:proofErr w:type="spellEnd"/>
+      <w:r>
+        <w:rPr>
+          <w:rFonts w:ascii="Nirmala UI" w:hAnsi="Nirmala UI" w:cs="Nirmala UI"/>
+          <w:i/>
+          <w:iCs/>
+        </w:rPr>
+        <w:t>]</w:t>
+      </w:r>
+    </w:p>
+    <w:p>
+      <w:pPr>
+        <w:pStyle w:val="ListParagraph"/>
+        <w:numPr>
+          <w:ilvl w:val="0"/>
+          <w:numId w:val="27"/>
+        </w:numPr>
+        <w:autoSpaceDE w:val="0"/>
+        <w:autoSpaceDN w:val="0"/>
+        <w:adjustRightInd w:val="0"/>
+        <w:spacing w:after="0" w:line="240" w:lineRule="auto"/>
+        <w:ind w:left="1440" w:hanging="360"/>
+        <w:rPr>
+          <w:rFonts w:ascii="Nirmala UI" w:hAnsi="Nirmala UI" w:cs="Nirmala UI"/>
+          <w:b/>
+          <w:bCs/>
+          <w:i/>
+          <w:iCs/>
+        </w:rPr>
+      </w:pPr>
+      <w:r>
+        <w:rPr>
+          <w:rFonts w:ascii="Nirmala UI" w:hAnsi="Nirmala UI" w:cs="Nirmala UI"/>
+        </w:rPr>
+        <w:t xml:space="preserve">git </w:t>
+      </w:r>
+      <w:r>
+        <w:rPr>
+          <w:rFonts w:ascii="Nirmala UI" w:hAnsi="Nirmala UI" w:cs="Nirmala UI"/>
+        </w:rPr>
+        <w:t xml:space="preserve">push -u origin </w:t>
+      </w:r>
+      <w:proofErr w:type="spellStart"/>
+      <w:r>
+        <w:rPr>
+          <w:rFonts w:ascii="Nirmala UI" w:hAnsi="Nirmala UI" w:cs="Nirmala UI"/>
+        </w:rPr>
+        <w:t>branchname</w:t>
+      </w:r>
+      <w:proofErr w:type="spellEnd"/>
+      <w:proofErr w:type="gramStart"/>
+      <w:r>
+        <w:rPr>
+          <w:rFonts w:ascii="Nirmala UI" w:hAnsi="Nirmala UI" w:cs="Nirmala UI"/>
+        </w:rPr>
+        <w:t xml:space="preserve">   </w:t>
+      </w:r>
+      <w:r>
+        <w:rPr>
+          <w:rFonts w:ascii="Nirmala UI" w:hAnsi="Nirmala UI" w:cs="Nirmala UI"/>
+          <w:b/>
+          <w:bCs/>
+          <w:i/>
+          <w:iCs/>
+        </w:rPr>
+        <w:t>[</w:t>
+      </w:r>
+      <w:proofErr w:type="gramEnd"/>
+      <w:r>
+        <w:rPr>
+          <w:rFonts w:ascii="Nirmala UI" w:hAnsi="Nirmala UI" w:cs="Nirmala UI"/>
+          <w:b/>
+          <w:bCs/>
+          <w:i/>
+          <w:iCs/>
+        </w:rPr>
+        <w:t xml:space="preserve"> Push to remote server]</w:t>
+      </w:r>
+    </w:p>
+    <w:p>
+      <w:pPr>
+        <w:pStyle w:val="ListParagraph"/>
+        <w:autoSpaceDE w:val="0"/>
+        <w:autoSpaceDN w:val="0"/>
+        <w:adjustRightInd w:val="0"/>
+        <w:spacing w:after="0" w:line="240" w:lineRule="auto"/>
+        <w:ind w:left="1440"/>
+        <w:rPr>
+          <w:rFonts w:ascii="Nirmala UI" w:hAnsi="Nirmala UI" w:cs="Nirmala UI"/>
+          <w:i/>
+          <w:iCs/>
+        </w:rPr>
+      </w:pPr>
+      <w:r>
+        <w:rPr>
+          <w:rFonts w:ascii="Nirmala UI" w:hAnsi="Nirmala UI" w:cs="Nirmala UI"/>
+          <w:i/>
+          <w:iCs/>
+        </w:rPr>
+        <w:t xml:space="preserve">[ add </w:t>
+      </w:r>
+      <w:proofErr w:type="spellStart"/>
+      <w:r>
+        <w:rPr>
+          <w:rFonts w:ascii="Nirmala UI" w:hAnsi="Nirmala UI" w:cs="Nirmala UI"/>
+          <w:i/>
+          <w:iCs/>
+        </w:rPr>
+        <w:t>branchname</w:t>
+      </w:r>
+      <w:proofErr w:type="spellEnd"/>
+      <w:r>
+        <w:rPr>
+          <w:rFonts w:ascii="Nirmala UI" w:hAnsi="Nirmala UI" w:cs="Nirmala UI"/>
+          <w:i/>
+          <w:iCs/>
+        </w:rPr>
+        <w:t xml:space="preserve"> in command</w:t>
+      </w:r>
+      <w:r>
+        <w:rPr>
+          <w:rFonts w:ascii="Nirmala UI" w:hAnsi="Nirmala UI" w:cs="Nirmala UI"/>
+          <w:i/>
+          <w:iCs/>
+        </w:rPr>
+        <w:t>]</w:t>
+      </w:r>
+    </w:p>
+    <w:p>
+      <w:pPr>
+        <w:autoSpaceDE w:val="0"/>
+        <w:autoSpaceDN w:val="0"/>
+        <w:adjustRightInd w:val="0"/>
+        <w:spacing w:after="0" w:line="240" w:lineRule="auto"/>
+        <w:rPr>
+          <w:rFonts w:ascii="Nirmala UI" w:hAnsi="Nirmala UI" w:cs="Nirmala UI"/>
+        </w:rPr>
+      </w:pPr>
+    </w:p>
+    <w:p>
+      <w:pPr>
+        <w:pStyle w:val="ListParagraph"/>
+        <w:numPr>
+          <w:ilvl w:val="2"/>
+          <w:numId w:val="4"/>
+        </w:numPr>
+        <w:rPr>
+          <w:rFonts w:ascii="Nirmala UI" w:hAnsi="Nirmala UI" w:cs="Nirmala UI"/>
+          <w:b/>
+          <w:bCs/>
+          <w:i/>
+          <w:iCs/>
+          <w:sz w:val="24"/>
+          <w:szCs w:val="24"/>
+          <w:lang w:val="en-US"/>
+        </w:rPr>
+      </w:pPr>
+      <w:r>
+        <w:rPr>
+          <w:rFonts w:ascii="Nirmala UI" w:hAnsi="Nirmala UI" w:cs="Nirmala UI"/>
+          <w:b/>
+          <w:bCs/>
+          <w:i/>
+          <w:iCs/>
+          <w:sz w:val="24"/>
+          <w:szCs w:val="24"/>
+          <w:lang w:val="en-US"/>
+        </w:rPr>
+        <w:t>Git pull request</w:t>
+      </w:r>
+    </w:p>
+    <w:p>
+      <w:pPr>
+        <w:pStyle w:val="ListParagraph"/>
+        <w:numPr>
+          <w:ilvl w:val="0"/>
+          <w:numId w:val="27"/>
+        </w:numPr>
         <w:ind w:left="1080"/>
         <w:rPr>
           <w:rFonts w:ascii="Nirmala UI" w:hAnsi="Nirmala UI" w:cs="Nirmala UI"/>
-          <w:lang w:val="en-US"/>
-        </w:rPr>
-      </w:pPr>
+          <w:i/>
+          <w:iCs/>
+          <w:lang w:val="en-US"/>
+        </w:rPr>
+      </w:pPr>
+      <w:r>
+        <w:rPr>
+          <w:rFonts w:ascii="Nirmala UI" w:hAnsi="Nirmala UI" w:cs="Nirmala UI"/>
+          <w:lang w:val="en-US"/>
+        </w:rPr>
+        <w:t xml:space="preserve">git </w:t>
+      </w:r>
+      <w:r>
+        <w:rPr>
+          <w:rFonts w:ascii="Nirmala UI" w:hAnsi="Nirmala UI" w:cs="Nirmala UI"/>
+          <w:lang w:val="en-US"/>
+        </w:rPr>
+        <w:t xml:space="preserve">pull </w:t>
+      </w:r>
+      <w:proofErr w:type="spellStart"/>
+      <w:r>
+        <w:rPr>
+          <w:rFonts w:ascii="Nirmala UI" w:hAnsi="Nirmala UI" w:cs="Nirmala UI"/>
+          <w:lang w:val="en-US"/>
+        </w:rPr>
+        <w:t>remote_name</w:t>
+      </w:r>
+      <w:proofErr w:type="spellEnd"/>
+      <w:r>
+        <w:rPr>
+          <w:rFonts w:ascii="Nirmala UI" w:hAnsi="Nirmala UI" w:cs="Nirmala UI"/>
+          <w:lang w:val="en-US"/>
+        </w:rPr>
+        <w:t xml:space="preserve"> </w:t>
+      </w:r>
+      <w:proofErr w:type="spellStart"/>
+      <w:r>
+        <w:rPr>
+          <w:rFonts w:ascii="Nirmala UI" w:hAnsi="Nirmala UI" w:cs="Nirmala UI"/>
+          <w:lang w:val="en-US"/>
+        </w:rPr>
+        <w:t>branch_name</w:t>
+      </w:r>
+      <w:proofErr w:type="spellEnd"/>
+      <w:r>
+        <w:rPr>
+          <w:rFonts w:ascii="Nirmala UI" w:hAnsi="Nirmala UI" w:cs="Nirmala UI"/>
+          <w:lang w:val="en-US"/>
+        </w:rPr>
+        <w:t xml:space="preserve"> </w:t>
+      </w:r>
+      <w:r>
+        <w:rPr>
+          <w:rFonts w:ascii="Nirmala UI" w:hAnsi="Nirmala UI" w:cs="Nirmala UI"/>
+          <w:i/>
+          <w:iCs/>
+          <w:lang w:val="en-US"/>
+        </w:rPr>
+        <w:t xml:space="preserve">[Make sure to add </w:t>
+      </w:r>
+      <w:proofErr w:type="spellStart"/>
+      <w:r>
+        <w:rPr>
+          <w:rFonts w:ascii="Nirmala UI" w:hAnsi="Nirmala UI" w:cs="Nirmala UI"/>
+          <w:i/>
+          <w:iCs/>
+          <w:lang w:val="en-US"/>
+        </w:rPr>
+        <w:t>remote_name</w:t>
+      </w:r>
+      <w:proofErr w:type="spellEnd"/>
+      <w:r>
+        <w:rPr>
+          <w:rFonts w:ascii="Nirmala UI" w:hAnsi="Nirmala UI" w:cs="Nirmala UI"/>
+          <w:i/>
+          <w:iCs/>
+          <w:lang w:val="en-US"/>
+        </w:rPr>
+        <w:t xml:space="preserve"> like origin and </w:t>
+      </w:r>
+      <w:proofErr w:type="spellStart"/>
+      <w:r>
+        <w:rPr>
+          <w:rFonts w:ascii="Nirmala UI" w:hAnsi="Nirmala UI" w:cs="Nirmala UI"/>
+          <w:i/>
+          <w:iCs/>
+          <w:lang w:val="en-US"/>
+        </w:rPr>
+        <w:t>branch_name</w:t>
+      </w:r>
+      <w:proofErr w:type="spellEnd"/>
+      <w:r>
+        <w:rPr>
+          <w:rFonts w:ascii="Nirmala UI" w:hAnsi="Nirmala UI" w:cs="Nirmala UI"/>
+          <w:i/>
+          <w:iCs/>
+          <w:lang w:val="en-US"/>
+        </w:rPr>
+        <w:t xml:space="preserve"> in command]</w:t>
+      </w:r>
     </w:p>
     <w:sectPr>
       <w:pgSz w:w="11906" w:h="16838"/>
@@ -7600,7 +7901,6 @@
   <w:style w:type="character" w:default="1" w:styleId="DefaultParagraphFont">
     <w:name w:val="Default Paragraph Font"/>
     <w:uiPriority w:val="1"/>
-    <w:semiHidden/>
     <w:unhideWhenUsed/>
   </w:style>
   <w:style w:type="table" w:default="1" w:styleId="TableNormal">

</xml_diff>